<commit_message>
Fixed spacing and TOC
</commit_message>
<xml_diff>
--- a/Data Organization Document.docx
+++ b/Data Organization Document.docx
@@ -14,12 +14,12 @@
           <wp:inline distB="114300" distT="114300" distL="114300" distR="114300">
             <wp:extent cx="5657574" cy="1500788"/>
             <wp:effectExtent b="25400" l="25400" r="25400" t="25400"/>
-            <wp:docPr id="2" name="image1.png"/>
+            <wp:docPr id="2" name="image3.png"/>
             <a:graphic>
               <a:graphicData uri="http://schemas.openxmlformats.org/drawingml/2006/picture">
                 <pic:pic>
                   <pic:nvPicPr>
-                    <pic:cNvPr id="0" name="image1.png"/>
+                    <pic:cNvPr id="0" name="image3.png"/>
                     <pic:cNvPicPr preferRelativeResize="0"/>
                   </pic:nvPicPr>
                   <pic:blipFill>
@@ -975,27 +975,28 @@
     </w:p>
     <w:p>
       <w:pPr>
-        <w:ind w:left="0" w:firstLine="0"/>
-        <w:rPr>
-          <w:b w:val="1"/>
-          <w:sz w:val="36"/>
-          <w:szCs w:val="36"/>
-        </w:rPr>
-      </w:pPr>
-      <w:r>
-        <w:rPr>
-          <w:rtl w:val="0"/>
-        </w:rPr>
-      </w:r>
-    </w:p>
-    <w:p>
-      <w:pPr>
         <w:pStyle w:val="Heading1"/>
         <w:rPr/>
       </w:pPr>
       <w:bookmarkStart w:colFirst="0" w:colLast="0" w:name="_1suncq7mh9ky" w:id="3"/>
       <w:bookmarkEnd w:id="3"/>
       <w:r>
+        <w:br w:type="page"/>
+      </w:r>
+      <w:r>
+        <w:rPr>
+          <w:rtl w:val="0"/>
+        </w:rPr>
+      </w:r>
+    </w:p>
+    <w:p>
+      <w:pPr>
+        <w:pStyle w:val="Heading1"/>
+        <w:rPr/>
+      </w:pPr>
+      <w:bookmarkStart w:colFirst="0" w:colLast="0" w:name="_fs4qcuhc2a8b" w:id="4"/>
+      <w:bookmarkEnd w:id="4"/>
+      <w:r>
         <w:rPr>
           <w:rtl w:val="0"/>
         </w:rPr>
@@ -1007,8 +1008,8 @@
         <w:pStyle w:val="Heading2"/>
         <w:rPr/>
       </w:pPr>
-      <w:bookmarkStart w:colFirst="0" w:colLast="0" w:name="_uffqf2a6ndj9" w:id="4"/>
-      <w:bookmarkEnd w:id="4"/>
+      <w:bookmarkStart w:colFirst="0" w:colLast="0" w:name="_uffqf2a6ndj9" w:id="5"/>
+      <w:bookmarkEnd w:id="5"/>
       <w:r>
         <w:rPr>
           <w:rtl w:val="0"/>
@@ -1058,8 +1059,8 @@
         <w:ind w:left="0" w:firstLine="0"/>
         <w:rPr/>
       </w:pPr>
-      <w:bookmarkStart w:colFirst="0" w:colLast="0" w:name="_1ca8fp3fk4e8" w:id="5"/>
-      <w:bookmarkEnd w:id="5"/>
+      <w:bookmarkStart w:colFirst="0" w:colLast="0" w:name="_1ca8fp3fk4e8" w:id="6"/>
+      <w:bookmarkEnd w:id="6"/>
       <w:r>
         <w:rPr>
           <w:rtl w:val="0"/>
@@ -1096,8 +1097,8 @@
         <w:ind w:left="0" w:firstLine="0"/>
         <w:rPr/>
       </w:pPr>
-      <w:bookmarkStart w:colFirst="0" w:colLast="0" w:name="_bs8jw3jaxqpj" w:id="6"/>
-      <w:bookmarkEnd w:id="6"/>
+      <w:bookmarkStart w:colFirst="0" w:colLast="0" w:name="_bs8jw3jaxqpj" w:id="7"/>
+      <w:bookmarkEnd w:id="7"/>
       <w:r>
         <w:rPr>
           <w:rtl w:val="0"/>
@@ -1134,8 +1135,8 @@
         <w:ind w:left="0" w:firstLine="0"/>
         <w:rPr/>
       </w:pPr>
-      <w:bookmarkStart w:colFirst="0" w:colLast="0" w:name="_sck2ppupg0p6" w:id="7"/>
-      <w:bookmarkEnd w:id="7"/>
+      <w:bookmarkStart w:colFirst="0" w:colLast="0" w:name="_sck2ppupg0p6" w:id="8"/>
+      <w:bookmarkEnd w:id="8"/>
       <w:r>
         <w:rPr>
           <w:rtl w:val="0"/>
@@ -1171,8 +1172,8 @@
         <w:ind w:left="0" w:firstLine="0"/>
         <w:rPr/>
       </w:pPr>
-      <w:bookmarkStart w:colFirst="0" w:colLast="0" w:name="_k6gsklg3f0xv" w:id="8"/>
-      <w:bookmarkEnd w:id="8"/>
+      <w:bookmarkStart w:colFirst="0" w:colLast="0" w:name="_k6gsklg3f0xv" w:id="9"/>
+      <w:bookmarkEnd w:id="9"/>
       <w:r>
         <w:rPr>
           <w:rtl w:val="0"/>
@@ -1186,8 +1187,8 @@
         <w:ind w:left="0" w:firstLine="0"/>
         <w:rPr/>
       </w:pPr>
-      <w:bookmarkStart w:colFirst="0" w:colLast="0" w:name="_clv6ihns6484" w:id="9"/>
-      <w:bookmarkEnd w:id="9"/>
+      <w:bookmarkStart w:colFirst="0" w:colLast="0" w:name="_clv6ihns6484" w:id="10"/>
+      <w:bookmarkEnd w:id="10"/>
       <w:r>
         <w:rPr>
           <w:rtl w:val="0"/>
@@ -1260,8 +1261,8 @@
               <w:jc w:val="center"/>
               <w:rPr/>
             </w:pPr>
-            <w:bookmarkStart w:colFirst="0" w:colLast="0" w:name="_zf6i9nft0oq4" w:id="10"/>
-            <w:bookmarkEnd w:id="10"/>
+            <w:bookmarkStart w:colFirst="0" w:colLast="0" w:name="_zf6i9nft0oq4" w:id="11"/>
+            <w:bookmarkEnd w:id="11"/>
             <w:r>
               <w:rPr>
                 <w:rtl w:val="0"/>
@@ -1288,8 +1289,8 @@
               <w:jc w:val="center"/>
               <w:rPr/>
             </w:pPr>
-            <w:bookmarkStart w:colFirst="0" w:colLast="0" w:name="_zf6i9nft0oq4" w:id="10"/>
-            <w:bookmarkEnd w:id="10"/>
+            <w:bookmarkStart w:colFirst="0" w:colLast="0" w:name="_zf6i9nft0oq4" w:id="11"/>
+            <w:bookmarkEnd w:id="11"/>
             <w:r>
               <w:rPr>
                 <w:rtl w:val="0"/>
@@ -1316,8 +1317,8 @@
               <w:jc w:val="center"/>
               <w:rPr/>
             </w:pPr>
-            <w:bookmarkStart w:colFirst="0" w:colLast="0" w:name="_zf6i9nft0oq4" w:id="10"/>
-            <w:bookmarkEnd w:id="10"/>
+            <w:bookmarkStart w:colFirst="0" w:colLast="0" w:name="_zf6i9nft0oq4" w:id="11"/>
+            <w:bookmarkEnd w:id="11"/>
             <w:r>
               <w:rPr>
                 <w:rtl w:val="0"/>
@@ -1344,8 +1345,8 @@
               <w:jc w:val="center"/>
               <w:rPr/>
             </w:pPr>
-            <w:bookmarkStart w:colFirst="0" w:colLast="0" w:name="_zf6i9nft0oq4" w:id="10"/>
-            <w:bookmarkEnd w:id="10"/>
+            <w:bookmarkStart w:colFirst="0" w:colLast="0" w:name="_zf6i9nft0oq4" w:id="11"/>
+            <w:bookmarkEnd w:id="11"/>
             <w:r>
               <w:rPr>
                 <w:rtl w:val="0"/>
@@ -1372,8 +1373,8 @@
               <w:jc w:val="center"/>
               <w:rPr/>
             </w:pPr>
-            <w:bookmarkStart w:colFirst="0" w:colLast="0" w:name="_zf6i9nft0oq4" w:id="10"/>
-            <w:bookmarkEnd w:id="10"/>
+            <w:bookmarkStart w:colFirst="0" w:colLast="0" w:name="_zf6i9nft0oq4" w:id="11"/>
+            <w:bookmarkEnd w:id="11"/>
             <w:r>
               <w:rPr>
                 <w:rtl w:val="0"/>
@@ -2060,8 +2061,8 @@
         <w:pStyle w:val="Heading2"/>
         <w:rPr/>
       </w:pPr>
-      <w:bookmarkStart w:colFirst="0" w:colLast="0" w:name="_4kj391ogp8qh" w:id="11"/>
-      <w:bookmarkEnd w:id="11"/>
+      <w:bookmarkStart w:colFirst="0" w:colLast="0" w:name="_4kj391ogp8qh" w:id="12"/>
+      <w:bookmarkEnd w:id="12"/>
       <w:r>
         <w:rPr>
           <w:rtl w:val="0"/>
@@ -2117,8 +2118,8 @@
         <w:ind w:left="0" w:firstLine="0"/>
         <w:rPr/>
       </w:pPr>
-      <w:bookmarkStart w:colFirst="0" w:colLast="0" w:name="_omlike1dhdp9" w:id="12"/>
-      <w:bookmarkEnd w:id="12"/>
+      <w:bookmarkStart w:colFirst="0" w:colLast="0" w:name="_omlike1dhdp9" w:id="13"/>
+      <w:bookmarkEnd w:id="13"/>
       <w:r>
         <w:rPr>
           <w:rtl w:val="0"/>
@@ -2166,8 +2167,8 @@
         <w:pStyle w:val="Heading2"/>
         <w:rPr/>
       </w:pPr>
-      <w:bookmarkStart w:colFirst="0" w:colLast="0" w:name="_lvea6k1a6d68" w:id="13"/>
-      <w:bookmarkEnd w:id="13"/>
+      <w:bookmarkStart w:colFirst="0" w:colLast="0" w:name="_lvea6k1a6d68" w:id="14"/>
+      <w:bookmarkEnd w:id="14"/>
       <w:r>
         <w:rPr>
           <w:rtl w:val="0"/>
@@ -2438,12 +2439,12 @@
           <wp:inline distB="114300" distT="114300" distL="114300" distR="114300">
             <wp:extent cx="5543550" cy="3448050"/>
             <wp:effectExtent b="0" l="0" r="0" t="0"/>
-            <wp:docPr id="1" name="image3.png"/>
+            <wp:docPr id="1" name="image1.png"/>
             <a:graphic>
               <a:graphicData uri="http://schemas.openxmlformats.org/drawingml/2006/picture">
                 <pic:pic>
                   <pic:nvPicPr>
-                    <pic:cNvPr id="0" name="image3.png"/>
+                    <pic:cNvPr id="0" name="image1.png"/>
                     <pic:cNvPicPr preferRelativeResize="0"/>
                   </pic:nvPicPr>
                   <pic:blipFill>
@@ -2506,8 +2507,8 @@
         <w:pStyle w:val="Heading1"/>
         <w:rPr/>
       </w:pPr>
-      <w:bookmarkStart w:colFirst="0" w:colLast="0" w:name="_mmdxcisl127h" w:id="14"/>
-      <w:bookmarkEnd w:id="14"/>
+      <w:bookmarkStart w:colFirst="0" w:colLast="0" w:name="_mmdxcisl127h" w:id="15"/>
+      <w:bookmarkEnd w:id="15"/>
       <w:r>
         <w:rPr>
           <w:rtl w:val="0"/>
@@ -2612,8 +2613,8 @@
               <w:jc w:val="center"/>
               <w:rPr/>
             </w:pPr>
-            <w:bookmarkStart w:colFirst="0" w:colLast="0" w:name="_r42bw7w5rd" w:id="15"/>
-            <w:bookmarkEnd w:id="15"/>
+            <w:bookmarkStart w:colFirst="0" w:colLast="0" w:name="_r42bw7w5rd" w:id="16"/>
+            <w:bookmarkEnd w:id="16"/>
             <w:r>
               <w:rPr>
                 <w:rtl w:val="0"/>
@@ -2640,8 +2641,8 @@
               <w:jc w:val="center"/>
               <w:rPr/>
             </w:pPr>
-            <w:bookmarkStart w:colFirst="0" w:colLast="0" w:name="_r42bw7w5rd" w:id="15"/>
-            <w:bookmarkEnd w:id="15"/>
+            <w:bookmarkStart w:colFirst="0" w:colLast="0" w:name="_r42bw7w5rd" w:id="16"/>
+            <w:bookmarkEnd w:id="16"/>
             <w:r>
               <w:rPr>
                 <w:rtl w:val="0"/>
@@ -2668,8 +2669,8 @@
               <w:jc w:val="center"/>
               <w:rPr/>
             </w:pPr>
-            <w:bookmarkStart w:colFirst="0" w:colLast="0" w:name="_r42bw7w5rd" w:id="15"/>
-            <w:bookmarkEnd w:id="15"/>
+            <w:bookmarkStart w:colFirst="0" w:colLast="0" w:name="_r42bw7w5rd" w:id="16"/>
+            <w:bookmarkEnd w:id="16"/>
             <w:r>
               <w:rPr>
                 <w:rtl w:val="0"/>

</xml_diff>